<commit_message>
html file test (for git push and stuff)
</commit_message>
<xml_diff>
--- a/Utviklingsprosjekt_logg.docx
+++ b/Utviklingsprosjekt_logg.docx
@@ -1796,6 +1796,277 @@
             </a:graphic>
           </wp:inline>
         </w:drawing>
+      </w:r>
+    </w:p>
+    <w:p>
+      <w:pPr>
+        <w:rPr>
+          <w:lang w:val="en-US"/>
+        </w:rPr>
+      </w:pPr>
+      <w:r>
+        <w:rPr>
+          <w:lang w:val="en-US"/>
+        </w:rPr>
+        <w:drawing>
+          <wp:inline distT="0" distB="0" distL="0" distR="0" wp14:anchorId="6B2DCECB" wp14:editId="32C19A9B">
+            <wp:extent cx="4705109" cy="789212"/>
+            <wp:effectExtent l="0" t="0" r="635" b="0"/>
+            <wp:docPr id="1830032947" name="Picture 1"/>
+            <wp:cNvGraphicFramePr>
+              <a:graphicFrameLocks xmlns:a="http://schemas.openxmlformats.org/drawingml/2006/main" noChangeAspect="1"/>
+            </wp:cNvGraphicFramePr>
+            <a:graphic xmlns:a="http://schemas.openxmlformats.org/drawingml/2006/main">
+              <a:graphicData uri="http://schemas.openxmlformats.org/drawingml/2006/picture">
+                <pic:pic xmlns:pic="http://schemas.openxmlformats.org/drawingml/2006/picture">
+                  <pic:nvPicPr>
+                    <pic:cNvPr id="1830032947" name=""/>
+                    <pic:cNvPicPr/>
+                  </pic:nvPicPr>
+                  <pic:blipFill>
+                    <a:blip r:embed="rId20"/>
+                    <a:stretch>
+                      <a:fillRect/>
+                    </a:stretch>
+                  </pic:blipFill>
+                  <pic:spPr>
+                    <a:xfrm>
+                      <a:off x="0" y="0"/>
+                      <a:ext cx="4771032" cy="800270"/>
+                    </a:xfrm>
+                    <a:prstGeom prst="rect">
+                      <a:avLst/>
+                    </a:prstGeom>
+                  </pic:spPr>
+                </pic:pic>
+              </a:graphicData>
+            </a:graphic>
+          </wp:inline>
+        </w:drawing>
+      </w:r>
+    </w:p>
+    <w:p>
+      <w:pPr>
+        <w:rPr>
+          <w:lang w:val="en-US"/>
+        </w:rPr>
+      </w:pPr>
+      <w:proofErr w:type="spellStart"/>
+      <w:r>
+        <w:rPr>
+          <w:lang w:val="en-US"/>
+        </w:rPr>
+        <w:t>Yk</w:t>
+      </w:r>
+      <w:proofErr w:type="spellEnd"/>
+      <w:r>
+        <w:rPr>
+          <w:lang w:val="en-US"/>
+        </w:rPr>
+        <w:t xml:space="preserve"> what </w:t>
+      </w:r>
+      <w:proofErr w:type="spellStart"/>
+      <w:r>
+        <w:rPr>
+          <w:lang w:val="en-US"/>
+        </w:rPr>
+        <w:t>idc</w:t>
+      </w:r>
+      <w:proofErr w:type="spellEnd"/>
+    </w:p>
+    <w:p>
+      <w:pPr>
+        <w:rPr>
+          <w:lang w:val="en-US"/>
+        </w:rPr>
+      </w:pPr>
+      <w:r>
+        <w:rPr>
+          <w:lang w:val="en-US"/>
+        </w:rPr>
+        <w:drawing>
+          <wp:inline distT="0" distB="0" distL="0" distR="0" wp14:anchorId="3C370019" wp14:editId="414719FD">
+            <wp:extent cx="2176041" cy="550759"/>
+            <wp:effectExtent l="0" t="0" r="0" b="1905"/>
+            <wp:docPr id="1590949408" name="Picture 1"/>
+            <wp:cNvGraphicFramePr>
+              <a:graphicFrameLocks xmlns:a="http://schemas.openxmlformats.org/drawingml/2006/main" noChangeAspect="1"/>
+            </wp:cNvGraphicFramePr>
+            <a:graphic xmlns:a="http://schemas.openxmlformats.org/drawingml/2006/main">
+              <a:graphicData uri="http://schemas.openxmlformats.org/drawingml/2006/picture">
+                <pic:pic xmlns:pic="http://schemas.openxmlformats.org/drawingml/2006/picture">
+                  <pic:nvPicPr>
+                    <pic:cNvPr id="1590949408" name=""/>
+                    <pic:cNvPicPr/>
+                  </pic:nvPicPr>
+                  <pic:blipFill>
+                    <a:blip r:embed="rId21"/>
+                    <a:stretch>
+                      <a:fillRect/>
+                    </a:stretch>
+                  </pic:blipFill>
+                  <pic:spPr>
+                    <a:xfrm>
+                      <a:off x="0" y="0"/>
+                      <a:ext cx="2204630" cy="557995"/>
+                    </a:xfrm>
+                    <a:prstGeom prst="rect">
+                      <a:avLst/>
+                    </a:prstGeom>
+                  </pic:spPr>
+                </pic:pic>
+              </a:graphicData>
+            </a:graphic>
+          </wp:inline>
+        </w:drawing>
+      </w:r>
+      <w:r>
+        <w:rPr>
+          <w:lang w:val="en-US"/>
+        </w:rPr>
+        <w:drawing>
+          <wp:inline distT="0" distB="0" distL="0" distR="0" wp14:anchorId="518830A0" wp14:editId="21A2510C">
+            <wp:extent cx="2436471" cy="1281921"/>
+            <wp:effectExtent l="0" t="0" r="2540" b="0"/>
+            <wp:docPr id="489224456" name="Picture 1"/>
+            <wp:cNvGraphicFramePr>
+              <a:graphicFrameLocks xmlns:a="http://schemas.openxmlformats.org/drawingml/2006/main" noChangeAspect="1"/>
+            </wp:cNvGraphicFramePr>
+            <a:graphic xmlns:a="http://schemas.openxmlformats.org/drawingml/2006/main">
+              <a:graphicData uri="http://schemas.openxmlformats.org/drawingml/2006/picture">
+                <pic:pic xmlns:pic="http://schemas.openxmlformats.org/drawingml/2006/picture">
+                  <pic:nvPicPr>
+                    <pic:cNvPr id="489224456" name=""/>
+                    <pic:cNvPicPr/>
+                  </pic:nvPicPr>
+                  <pic:blipFill>
+                    <a:blip r:embed="rId22"/>
+                    <a:stretch>
+                      <a:fillRect/>
+                    </a:stretch>
+                  </pic:blipFill>
+                  <pic:spPr>
+                    <a:xfrm>
+                      <a:off x="0" y="0"/>
+                      <a:ext cx="2497872" cy="1314226"/>
+                    </a:xfrm>
+                    <a:prstGeom prst="rect">
+                      <a:avLst/>
+                    </a:prstGeom>
+                  </pic:spPr>
+                </pic:pic>
+              </a:graphicData>
+            </a:graphic>
+          </wp:inline>
+        </w:drawing>
+      </w:r>
+    </w:p>
+    <w:p>
+      <w:pPr>
+        <w:rPr>
+          <w:lang w:val="en-US"/>
+        </w:rPr>
+      </w:pPr>
+      <w:r>
+        <w:rPr>
+          <w:lang w:val="en-US"/>
+        </w:rPr>
+        <w:lastRenderedPageBreak/>
+        <w:drawing>
+          <wp:inline distT="0" distB="0" distL="0" distR="0" wp14:anchorId="1CAFEBF2" wp14:editId="1221E104">
+            <wp:extent cx="3136739" cy="969172"/>
+            <wp:effectExtent l="0" t="0" r="6985" b="2540"/>
+            <wp:docPr id="1662956817" name="Picture 1"/>
+            <wp:cNvGraphicFramePr>
+              <a:graphicFrameLocks xmlns:a="http://schemas.openxmlformats.org/drawingml/2006/main" noChangeAspect="1"/>
+            </wp:cNvGraphicFramePr>
+            <a:graphic xmlns:a="http://schemas.openxmlformats.org/drawingml/2006/main">
+              <a:graphicData uri="http://schemas.openxmlformats.org/drawingml/2006/picture">
+                <pic:pic xmlns:pic="http://schemas.openxmlformats.org/drawingml/2006/picture">
+                  <pic:nvPicPr>
+                    <pic:cNvPr id="1662956817" name=""/>
+                    <pic:cNvPicPr/>
+                  </pic:nvPicPr>
+                  <pic:blipFill>
+                    <a:blip r:embed="rId23"/>
+                    <a:stretch>
+                      <a:fillRect/>
+                    </a:stretch>
+                  </pic:blipFill>
+                  <pic:spPr>
+                    <a:xfrm>
+                      <a:off x="0" y="0"/>
+                      <a:ext cx="3155294" cy="974905"/>
+                    </a:xfrm>
+                    <a:prstGeom prst="rect">
+                      <a:avLst/>
+                    </a:prstGeom>
+                  </pic:spPr>
+                </pic:pic>
+              </a:graphicData>
+            </a:graphic>
+          </wp:inline>
+        </w:drawing>
+      </w:r>
+    </w:p>
+    <w:p>
+      <w:pPr>
+        <w:rPr>
+          <w:lang w:val="en-US"/>
+        </w:rPr>
+      </w:pPr>
+      <w:r>
+        <w:rPr>
+          <w:lang w:val="en-US"/>
+        </w:rPr>
+        <w:drawing>
+          <wp:inline distT="0" distB="0" distL="0" distR="0" wp14:anchorId="6F7FEDE8" wp14:editId="7D149D43">
+            <wp:extent cx="3582365" cy="1291718"/>
+            <wp:effectExtent l="0" t="0" r="0" b="3810"/>
+            <wp:docPr id="453755660" name="Picture 1"/>
+            <wp:cNvGraphicFramePr>
+              <a:graphicFrameLocks xmlns:a="http://schemas.openxmlformats.org/drawingml/2006/main" noChangeAspect="1"/>
+            </wp:cNvGraphicFramePr>
+            <a:graphic xmlns:a="http://schemas.openxmlformats.org/drawingml/2006/main">
+              <a:graphicData uri="http://schemas.openxmlformats.org/drawingml/2006/picture">
+                <pic:pic xmlns:pic="http://schemas.openxmlformats.org/drawingml/2006/picture">
+                  <pic:nvPicPr>
+                    <pic:cNvPr id="453755660" name=""/>
+                    <pic:cNvPicPr/>
+                  </pic:nvPicPr>
+                  <pic:blipFill>
+                    <a:blip r:embed="rId24"/>
+                    <a:stretch>
+                      <a:fillRect/>
+                    </a:stretch>
+                  </pic:blipFill>
+                  <pic:spPr>
+                    <a:xfrm>
+                      <a:off x="0" y="0"/>
+                      <a:ext cx="3596591" cy="1296848"/>
+                    </a:xfrm>
+                    <a:prstGeom prst="rect">
+                      <a:avLst/>
+                    </a:prstGeom>
+                  </pic:spPr>
+                </pic:pic>
+              </a:graphicData>
+            </a:graphic>
+          </wp:inline>
+        </w:drawing>
+      </w:r>
+    </w:p>
+    <w:p>
+      <w:pPr>
+        <w:rPr>
+          <w:lang w:val="en-US"/>
+        </w:rPr>
+      </w:pPr>
+      <w:r>
+        <w:rPr>
+          <w:lang w:val="en-US"/>
+        </w:rPr>
+        <w:t>Great….</w:t>
       </w:r>
     </w:p>
     <w:p>

</xml_diff>